<commit_message>
Updates to reviewer responses.
</commit_message>
<xml_diff>
--- a/Response to Reviewers.docx
+++ b/Response to Reviewers.docx
@@ -206,63 +206,70 @@
           <w:rFonts w:ascii="Aptos" w:hAnsi="Aptos"/>
           <w:color w:val="EE0000"/>
         </w:rPr>
-        <w:t>A simplified diagram of the two-stage contrast gain control model with parallel monocular and phase</w:t>
-      </w:r>
-      <w:r>
-        <w:rPr>
-          <w:rFonts w:ascii="Aptos" w:hAnsi="Aptos"/>
-          <w:color w:val="EE0000"/>
-        </w:rPr>
-        <w:t>-</w:t>
-      </w:r>
-      <w:r>
-        <w:rPr>
-          <w:rFonts w:ascii="Aptos" w:hAnsi="Aptos"/>
-          <w:color w:val="EE0000"/>
-        </w:rPr>
-        <w:t>selective channels. This diagram represents the processing stages of the positive phase channel in the left eye. These operations are identical for the other channels (negative phase left eye, positive and negative phase right eye) of the model. The sinusoidal input to the left eye ($c^+_L$) is fed through the first stage of the parallel monocular channel and the monocular stage of the binocular channel, which both apply a non-linearity to the input ($m$) and divisive inhibition (i.e., contrast gain control). The monocular stage of the binocular channel receives suppression from itself and the positive phase channel from the other eye. The output of these stages is fed into a second contrast gain control stage. It is at this stage that the monocular inputs are combined in the binocular channel. Finally, all responses are fast Fourier Transformed and their absolute values are summed over phase selectivity</w:t>
-      </w:r>
-      <w:r>
-        <w:rPr>
-          <w:rFonts w:ascii="Aptos" w:hAnsi="Aptos"/>
-          <w:color w:val="EE0000"/>
-        </w:rPr>
-        <w:t>,</w:t>
-      </w:r>
-      <w:r>
-        <w:rPr>
-          <w:rFonts w:ascii="Aptos" w:hAnsi="Aptos"/>
-          <w:color w:val="EE0000"/>
-        </w:rPr>
-        <w:t xml:space="preserve"> followed by a sum over ocularity (binocular and monocular responses). This approach to defining the </w:t>
-      </w:r>
-      <w:r>
-        <w:rPr>
-          <w:rFonts w:ascii="Aptos" w:hAnsi="Aptos"/>
-          <w:color w:val="EE0000"/>
-        </w:rPr>
-        <w:t>model's output</w:t>
-      </w:r>
-      <w:r>
-        <w:rPr>
-          <w:rFonts w:ascii="Aptos" w:hAnsi="Aptos"/>
-          <w:color w:val="EE0000"/>
-        </w:rPr>
-        <w:t xml:space="preserve"> differs from that of </w:t>
-      </w:r>
-      <w:r>
-        <w:rPr>
-          <w:rFonts w:ascii="Aptos" w:hAnsi="Aptos"/>
-          <w:color w:val="EE0000"/>
-        </w:rPr>
-        <w:t>Georgeson (2016)</w:t>
-      </w:r>
-      <w:r>
-        <w:rPr>
-          <w:rFonts w:ascii="Aptos" w:hAnsi="Aptos"/>
-          <w:color w:val="EE0000"/>
-        </w:rPr>
-        <w:t xml:space="preserve"> to account for methodological differences. A pink noise spectrum was added to facilitate a comparable calculation of model SNRs, as is done with human data.</w:t>
+        <w:t>A simplified diagram of the two-stage contrast gain control model with parallel monocular and phase-selective channels. This diagram represents the processing stages of the positive phase channel in the left eye. These operations are identical for the other channels (negative phase left eye, positive and negative phase right eye) of the model. The sinusoidal input to the left eye (</w:t>
+      </w:r>
+      <m:oMath>
+        <m:sSubSup>
+          <m:sSubSupPr>
+            <m:ctrlPr>
+              <w:rPr>
+                <w:rFonts w:ascii="Cambria Math" w:hAnsi="Cambria Math"/>
+                <w:i/>
+                <w:color w:val="EE0000"/>
+              </w:rPr>
+            </m:ctrlPr>
+          </m:sSubSupPr>
+          <m:e>
+            <m:r>
+              <w:rPr>
+                <w:rFonts w:ascii="Cambria Math" w:hAnsi="Cambria Math"/>
+                <w:color w:val="EE0000"/>
+              </w:rPr>
+              <m:t>c</m:t>
+            </m:r>
+          </m:e>
+          <m:sub>
+            <m:r>
+              <w:rPr>
+                <w:rFonts w:ascii="Cambria Math" w:hAnsi="Cambria Math"/>
+                <w:color w:val="EE0000"/>
+              </w:rPr>
+              <m:t>L</m:t>
+            </m:r>
+          </m:sub>
+          <m:sup>
+            <m:r>
+              <w:rPr>
+                <w:rFonts w:ascii="Cambria Math" w:hAnsi="Cambria Math"/>
+                <w:color w:val="EE0000"/>
+              </w:rPr>
+              <m:t>+</m:t>
+            </m:r>
+          </m:sup>
+        </m:sSubSup>
+      </m:oMath>
+      <w:r>
+        <w:rPr>
+          <w:rFonts w:ascii="Aptos" w:hAnsi="Aptos"/>
+          <w:color w:val="EE0000"/>
+        </w:rPr>
+        <w:t>) is fed through the first stage of the parallel monocular channel and the monocular stage of the binocular channel, which both apply a non-linearity to the input (</w:t>
+      </w:r>
+      <w:r>
+        <w:rPr>
+          <w:rFonts w:ascii="Aptos" w:hAnsi="Aptos"/>
+          <w:i/>
+          <w:iCs/>
+          <w:color w:val="EE0000"/>
+        </w:rPr>
+        <w:t>m</w:t>
+      </w:r>
+      <w:r>
+        <w:rPr>
+          <w:rFonts w:ascii="Aptos" w:hAnsi="Aptos"/>
+          <w:color w:val="EE0000"/>
+        </w:rPr>
+        <w:t>) and divisive inhibition (i.e., contrast gain control). The monocular stage of the binocular channel receives suppression from itself and the positive phase channel from the other eye. The output of these stages is fed into a second contrast gain control stage. It is at this stage that the monocular inputs are combined in the binocular channel. Finally, all responses are fast Fourier Transformed and their absolute values are summed over phase selectivity, followed by a sum over ocularity (binocular and monocular responses). This approach to defining the model's output differs from that of Georgeson (2016) to account for methodological differences. A pink noise spectrum was added to facilitate a comparable calculation of model SNRs, as is done with human data.</w:t>
       </w:r>
     </w:p>
     <w:p>
@@ -281,23 +288,7 @@
           <w:color w:val="0F9ED5" w:themeColor="accent4"/>
         </w:rPr>
         <w:br/>
-        <w:t xml:space="preserve">Anyhow, the variables used in all equations should be fully explained (e.g. what is Rb in eq1; what is S in eq2; what are R, Z in eq3, </w:t>
-      </w:r>
-      <w:proofErr w:type="spellStart"/>
-      <w:r>
-        <w:rPr>
-          <w:rFonts w:ascii="Aptos" w:hAnsi="Aptos"/>
-          <w:color w:val="0F9ED5" w:themeColor="accent4"/>
-        </w:rPr>
-        <w:t>etc</w:t>
-      </w:r>
-      <w:proofErr w:type="spellEnd"/>
-      <w:r>
-        <w:rPr>
-          <w:rFonts w:ascii="Aptos" w:hAnsi="Aptos"/>
-          <w:color w:val="0F9ED5" w:themeColor="accent4"/>
-        </w:rPr>
-        <w:t>…)</w:t>
+        <w:t>Anyhow, the variables used in all equations should be fully explained (e.g. what is Rb in eq1; what is S in eq2; what are R, Z in eq3, etc…)</w:t>
       </w:r>
     </w:p>
     <w:p>
@@ -409,52 +400,120 @@
           <w:rFonts w:ascii="Aptos" w:hAnsi="Aptos"/>
           <w:color w:val="000000" w:themeColor="text1"/>
         </w:rPr>
-        <w:t xml:space="preserve">have been clarified in the introduction. We added a paragraph to explain why both the </w:t>
-      </w:r>
-      <w:proofErr w:type="gramStart"/>
-      <w:r>
-        <w:rPr>
-          <w:rFonts w:ascii="Aptos" w:hAnsi="Aptos"/>
-          <w:color w:val="000000" w:themeColor="text1"/>
-        </w:rPr>
-        <w:t>On</w:t>
-      </w:r>
-      <w:proofErr w:type="gramEnd"/>
-      <w:r>
-        <w:rPr>
-          <w:rFonts w:ascii="Aptos" w:hAnsi="Aptos"/>
-          <w:color w:val="000000" w:themeColor="text1"/>
-        </w:rPr>
-        <w:t xml:space="preserve">/Off and counterphase presentation procedures were used (copied below). We had initially hoped that both stimulation protocols would provide complementary data for model selection. However, that was not the case as all models, except for the evidently wrong ones, were able to explain SNRs from the counterphase condition relatively equally. </w:t>
-      </w:r>
-    </w:p>
-    <w:p>
-      <w:pPr>
-        <w:pStyle w:val="NormalWeb"/>
-        <w:shd w:val="clear" w:color="auto" w:fill="FFFFFF"/>
-        <w:spacing w:before="0" w:beforeAutospacing="0" w:after="0" w:afterAutospacing="0"/>
-        <w:rPr>
-          <w:rFonts w:ascii="Aptos" w:hAnsi="Aptos"/>
-          <w:color w:val="000000" w:themeColor="text1"/>
-        </w:rPr>
-      </w:pPr>
-    </w:p>
-    <w:p>
-      <w:pPr>
-        <w:pStyle w:val="NormalWeb"/>
-        <w:shd w:val="clear" w:color="auto" w:fill="FFFFFF"/>
-        <w:spacing w:before="0" w:beforeAutospacing="0" w:after="0" w:afterAutospacing="0"/>
-        <w:rPr>
-          <w:rFonts w:ascii="Aptos" w:hAnsi="Aptos"/>
-          <w:color w:val="EE0000"/>
-        </w:rPr>
-      </w:pPr>
-      <w:r>
-        <w:rPr>
-          <w:rFonts w:ascii="Aptos" w:hAnsi="Aptos"/>
-          <w:color w:val="EE0000"/>
-        </w:rPr>
-        <w:t xml:space="preserve">Steady-State Visually Evoked Potentials offer a unique opportunity to bridge the gap between models developed from psychophysical data and neuroimaging, as responses to stimulus contrast (i.e., SSVEP amplitude) are directly associated with behavioral sensitivity to contrast [@WadeBaker2025; @norcia2015]. Two common stimulus presentation protocols are used to generate SSVEPs: a sinusoidal On/Off flicker, where the stimulus alternates between a blank background (0\% contrast) and the peak contrast, and sinusoidal counterphase flicker, where the stimulus alternates in phase (i.e., the black regions become </w:t>
+        <w:t xml:space="preserve">have been clarified in the introduction. We added a paragraph to explain why both the On/Off and counterphase presentation procedures were used (copied below). We had initially hoped that both stimulation protocols would provide complementary data for model selection. However, that was not the case as all models, except for the evidently wrong ones, were able to explain SNRs from the counterphase condition relatively equally. </w:t>
+      </w:r>
+    </w:p>
+    <w:p>
+      <w:pPr>
+        <w:pStyle w:val="NormalWeb"/>
+        <w:shd w:val="clear" w:color="auto" w:fill="FFFFFF"/>
+        <w:spacing w:before="0" w:beforeAutospacing="0" w:after="0" w:afterAutospacing="0"/>
+        <w:rPr>
+          <w:rFonts w:ascii="Aptos" w:hAnsi="Aptos"/>
+          <w:color w:val="000000" w:themeColor="text1"/>
+        </w:rPr>
+      </w:pPr>
+    </w:p>
+    <w:p>
+      <w:pPr>
+        <w:pStyle w:val="NormalWeb"/>
+        <w:shd w:val="clear" w:color="auto" w:fill="FFFFFF"/>
+        <w:spacing w:before="0" w:beforeAutospacing="0" w:after="0" w:afterAutospacing="0"/>
+        <w:rPr>
+          <w:rFonts w:ascii="Aptos" w:hAnsi="Aptos"/>
+          <w:color w:val="EE0000"/>
+        </w:rPr>
+      </w:pPr>
+      <w:r>
+        <w:rPr>
+          <w:rFonts w:ascii="Aptos" w:hAnsi="Aptos"/>
+          <w:color w:val="EE0000"/>
+        </w:rPr>
+        <w:t xml:space="preserve">Steady-State Visually Evoked Potentials offer a unique opportunity to bridge the gap between models developed from psychophysical data and neuroimaging, as responses to stimulus contrast (i.e., SSVEP amplitude) are directly associated with behavioral sensitivity to contrast </w:t>
+      </w:r>
+      <w:r>
+        <w:rPr>
+          <w:rFonts w:ascii="Aptos" w:hAnsi="Aptos"/>
+          <w:color w:val="EE0000"/>
+        </w:rPr>
+        <w:t>(N</w:t>
+      </w:r>
+      <w:r>
+        <w:rPr>
+          <w:rFonts w:ascii="Aptos" w:hAnsi="Aptos"/>
+          <w:color w:val="EE0000"/>
+        </w:rPr>
+        <w:t>orcia</w:t>
+      </w:r>
+      <w:r>
+        <w:rPr>
+          <w:rFonts w:ascii="Aptos" w:hAnsi="Aptos"/>
+          <w:color w:val="EE0000"/>
+        </w:rPr>
+        <w:t xml:space="preserve">, </w:t>
+      </w:r>
+      <w:r>
+        <w:rPr>
+          <w:rFonts w:ascii="Aptos" w:hAnsi="Aptos"/>
+          <w:color w:val="EE0000"/>
+        </w:rPr>
+        <w:t>2015</w:t>
+      </w:r>
+      <w:r>
+        <w:rPr>
+          <w:rFonts w:ascii="Aptos" w:hAnsi="Aptos"/>
+          <w:color w:val="EE0000"/>
+        </w:rPr>
+        <w:t xml:space="preserve">; </w:t>
+      </w:r>
+      <w:r>
+        <w:rPr>
+          <w:rFonts w:ascii="Aptos" w:hAnsi="Aptos"/>
+          <w:color w:val="EE0000"/>
+        </w:rPr>
+        <w:t>Wade</w:t>
+      </w:r>
+      <w:r>
+        <w:rPr>
+          <w:rFonts w:ascii="Aptos" w:hAnsi="Aptos"/>
+          <w:color w:val="EE0000"/>
+        </w:rPr>
+        <w:t xml:space="preserve"> &amp; </w:t>
+      </w:r>
+      <w:r>
+        <w:rPr>
+          <w:rFonts w:ascii="Aptos" w:hAnsi="Aptos"/>
+          <w:color w:val="EE0000"/>
+        </w:rPr>
+        <w:t>Baker</w:t>
+      </w:r>
+      <w:r>
+        <w:rPr>
+          <w:rFonts w:ascii="Aptos" w:hAnsi="Aptos"/>
+          <w:color w:val="EE0000"/>
+        </w:rPr>
+        <w:t xml:space="preserve">, </w:t>
+      </w:r>
+      <w:r>
+        <w:rPr>
+          <w:rFonts w:ascii="Aptos" w:hAnsi="Aptos"/>
+          <w:color w:val="EE0000"/>
+        </w:rPr>
+        <w:t>2025</w:t>
+      </w:r>
+      <w:r>
+        <w:rPr>
+          <w:rFonts w:ascii="Aptos" w:hAnsi="Aptos"/>
+          <w:color w:val="EE0000"/>
+        </w:rPr>
+        <w:t>)</w:t>
+      </w:r>
+      <w:r>
+        <w:rPr>
+          <w:rFonts w:ascii="Aptos" w:hAnsi="Aptos"/>
+          <w:color w:val="EE0000"/>
+        </w:rPr>
+        <w:t xml:space="preserve">. Two common stimulus presentation protocols are used to generate SSVEPs: a sinusoidal On/Off flicker, where the stimulus alternates between a blank background (0\% contrast) and the peak contrast, and sinusoidal counterphase flicker, where the stimulus alternates in phase (i.e., the black regions become </w:t>
       </w:r>
       <w:r>
         <w:rPr>
@@ -468,49 +527,63 @@
           <w:rFonts w:ascii="Aptos" w:hAnsi="Aptos"/>
           <w:color w:val="EE0000"/>
         </w:rPr>
-        <w:t xml:space="preserve"> and the white regions become black). On/Off flicker activates different populations of on and off-cells independently once per cycle, generating frequency-following responses at the frequency of the sinusoidal modulation (1F). On/Off flicker can also generate SSVEPs at the odd and even integer harmonics (2F, 3F, 4F</w:t>
-      </w:r>
-      <w:r>
-        <w:rPr>
-          <w:rFonts w:ascii="Aptos" w:hAnsi="Aptos"/>
-          <w:color w:val="EE0000"/>
-        </w:rPr>
-        <w:t>, etc</w:t>
-      </w:r>
-      <w:r>
-        <w:rPr>
-          <w:rFonts w:ascii="Aptos" w:hAnsi="Aptos"/>
-          <w:color w:val="EE0000"/>
-        </w:rPr>
-        <w:t>.), which reflect nonlinear processing in the visual system [@regan1988]. Counterphase flicker will generate two transients per cycle</w:t>
-      </w:r>
-      <w:r>
-        <w:rPr>
-          <w:rFonts w:ascii="Aptos" w:hAnsi="Aptos"/>
-          <w:color w:val="EE0000"/>
-        </w:rPr>
-        <w:t>, resulting</w:t>
-      </w:r>
-      <w:r>
-        <w:rPr>
-          <w:rFonts w:ascii="Aptos" w:hAnsi="Aptos"/>
-          <w:color w:val="EE0000"/>
-        </w:rPr>
-        <w:t xml:space="preserve"> in SSVEPs at the even harmonics of the flicker frequency (2F, 4F, 6F</w:t>
-      </w:r>
-      <w:r>
-        <w:rPr>
-          <w:rFonts w:ascii="Aptos" w:hAnsi="Aptos"/>
-          <w:color w:val="EE0000"/>
-        </w:rPr>
-        <w:t>, etc</w:t>
-      </w:r>
-      <w:r>
-        <w:rPr>
-          <w:rFonts w:ascii="Aptos" w:hAnsi="Aptos"/>
-          <w:color w:val="EE0000"/>
-        </w:rPr>
-        <w:t>.). These frequency-doubling responses are argued to provide a cleaner measure of nonlinear visual responses [@Kimetal2011;</w:t>
+        <w:t xml:space="preserve"> and the white regions become black). On/Off flicker activates different populations of on and off-cells independently once per cycle, generating frequency-following responses at the frequency of the sinusoidal modulation (1F). On/Off flicker can also generate SSVEPs at the odd and even integer harmonics (2F, 3F, 4F, etc.), which reflect nonlinear processing in the visual system</w:t>
+      </w:r>
+      <w:r>
+        <w:rPr>
+          <w:rFonts w:ascii="Aptos" w:hAnsi="Aptos"/>
+          <w:color w:val="EE0000"/>
+        </w:rPr>
+        <w:t xml:space="preserve"> (R</w:t>
+      </w:r>
+      <w:r>
+        <w:rPr>
+          <w:rFonts w:ascii="Aptos" w:hAnsi="Aptos"/>
+          <w:color w:val="EE0000"/>
+        </w:rPr>
+        <w:t>egan</w:t>
+      </w:r>
+      <w:r>
+        <w:rPr>
+          <w:rFonts w:ascii="Aptos" w:hAnsi="Aptos"/>
+          <w:color w:val="EE0000"/>
+        </w:rPr>
+        <w:t xml:space="preserve">, </w:t>
+      </w:r>
+      <w:r>
+        <w:rPr>
+          <w:rFonts w:ascii="Aptos" w:hAnsi="Aptos"/>
+          <w:color w:val="EE0000"/>
+        </w:rPr>
+        <w:t>1988</w:t>
+      </w:r>
+      <w:r>
+        <w:rPr>
+          <w:rFonts w:ascii="Aptos" w:hAnsi="Aptos"/>
+          <w:color w:val="EE0000"/>
+        </w:rPr>
+        <w:t>)</w:t>
+      </w:r>
+      <w:r>
+        <w:rPr>
+          <w:rFonts w:ascii="Aptos" w:hAnsi="Aptos"/>
+          <w:color w:val="EE0000"/>
+        </w:rPr>
+        <w:t xml:space="preserve">. Counterphase flicker will generate two transients per cycle, resulting in SSVEPs at the even harmonics of the flicker frequency (2F, 4F, 6F, etc.). These frequency-doubling responses are argued to provide a cleaner measure of nonlinear visual responses </w:t>
+      </w:r>
+      <w:r>
+        <w:rPr>
+          <w:rFonts w:ascii="Aptos" w:hAnsi="Aptos"/>
+          <w:color w:val="EE0000"/>
+        </w:rPr>
+        <w:t>(</w:t>
+      </w:r>
+      <w:r>
+        <w:rPr>
+          <w:rFonts w:ascii="Aptos" w:hAnsi="Aptos"/>
+          <w:color w:val="EE0000"/>
+        </w:rPr>
+        <w:t>Kim</w:t>
       </w:r>
       <w:r>
         <w:rPr>
@@ -524,7 +597,63 @@
           <w:rFonts w:ascii="Aptos" w:hAnsi="Aptos"/>
           <w:color w:val="EE0000"/>
         </w:rPr>
-        <w:t xml:space="preserve">@Skottun2007]. Utilizing both stimulation protocols </w:t>
+        <w:t>et</w:t>
+      </w:r>
+      <w:r>
+        <w:rPr>
+          <w:rFonts w:ascii="Aptos" w:hAnsi="Aptos"/>
+          <w:color w:val="EE0000"/>
+        </w:rPr>
+        <w:t xml:space="preserve"> </w:t>
+      </w:r>
+      <w:r>
+        <w:rPr>
+          <w:rFonts w:ascii="Aptos" w:hAnsi="Aptos"/>
+          <w:color w:val="EE0000"/>
+        </w:rPr>
+        <w:t>a</w:t>
+      </w:r>
+      <w:r>
+        <w:rPr>
+          <w:rFonts w:ascii="Aptos" w:hAnsi="Aptos"/>
+          <w:color w:val="EE0000"/>
+        </w:rPr>
+        <w:t xml:space="preserve">l., </w:t>
+      </w:r>
+      <w:r>
+        <w:rPr>
+          <w:rFonts w:ascii="Aptos" w:hAnsi="Aptos"/>
+          <w:color w:val="EE0000"/>
+        </w:rPr>
+        <w:t>2011; Skottun</w:t>
+      </w:r>
+      <w:r>
+        <w:rPr>
+          <w:rFonts w:ascii="Aptos" w:hAnsi="Aptos"/>
+          <w:color w:val="EE0000"/>
+        </w:rPr>
+        <w:t xml:space="preserve">, </w:t>
+      </w:r>
+      <w:r>
+        <w:rPr>
+          <w:rFonts w:ascii="Aptos" w:hAnsi="Aptos"/>
+          <w:color w:val="EE0000"/>
+        </w:rPr>
+        <w:t>2007</w:t>
+      </w:r>
+      <w:r>
+        <w:rPr>
+          <w:rFonts w:ascii="Aptos" w:hAnsi="Aptos"/>
+          <w:color w:val="EE0000"/>
+        </w:rPr>
+        <w:t>)</w:t>
+      </w:r>
+      <w:r>
+        <w:rPr>
+          <w:rFonts w:ascii="Aptos" w:hAnsi="Aptos"/>
+          <w:color w:val="EE0000"/>
+        </w:rPr>
+        <w:t xml:space="preserve">. Utilizing both stimulation protocols </w:t>
       </w:r>
       <w:r>
         <w:rPr>
@@ -692,23 +821,7 @@
           <w:color w:val="0F9ED5" w:themeColor="accent4"/>
         </w:rPr>
         <w:br/>
-        <w:t xml:space="preserve">Admittedly, the authors have worked extensively on this topic. I still think there are a lot of </w:t>
-      </w:r>
-      <w:proofErr w:type="spellStart"/>
-      <w:r>
-        <w:rPr>
-          <w:rFonts w:ascii="Aptos" w:hAnsi="Aptos"/>
-          <w:color w:val="0F9ED5" w:themeColor="accent4"/>
-        </w:rPr>
-        <w:t>autocitations</w:t>
-      </w:r>
-      <w:proofErr w:type="spellEnd"/>
-      <w:r>
-        <w:rPr>
-          <w:rFonts w:ascii="Aptos" w:hAnsi="Aptos"/>
-          <w:color w:val="0F9ED5" w:themeColor="accent4"/>
-        </w:rPr>
-        <w:t>, and referencing a bit more the work from other groups could be beneficial.</w:t>
+        <w:t>Admittedly, the authors have worked extensively on this topic. I still think there are a lot of autocitations, and referencing a bit more the work from other groups could be beneficial.</w:t>
       </w:r>
       <w:r>
         <w:rPr>
@@ -894,35 +1007,43 @@
           <w:rFonts w:ascii="Aptos" w:hAnsi="Aptos"/>
           <w:color w:val="EE0000"/>
         </w:rPr>
-        <w:t>Fifteen observers ($N_{male} = 4$; age range [19 XX])</w:t>
-      </w:r>
-      <w:r>
-        <w:rPr>
-          <w:rFonts w:ascii="Aptos" w:hAnsi="Aptos"/>
-          <w:color w:val="EE0000"/>
-        </w:rPr>
-        <w:t>,</w:t>
-      </w:r>
-      <w:r>
-        <w:rPr>
-          <w:rFonts w:ascii="Aptos" w:hAnsi="Aptos"/>
-          <w:color w:val="EE0000"/>
-        </w:rPr>
-        <w:t xml:space="preserve"> including authors BR and DHB, participated in this study. All observers had normal or corrected</w:t>
-      </w:r>
-      <w:r>
-        <w:rPr>
-          <w:rFonts w:ascii="Aptos" w:hAnsi="Aptos"/>
-          <w:color w:val="EE0000"/>
-        </w:rPr>
-        <w:t>-to-</w:t>
-      </w:r>
-      <w:r>
-        <w:rPr>
-          <w:rFonts w:ascii="Aptos" w:hAnsi="Aptos"/>
-          <w:color w:val="EE0000"/>
-        </w:rPr>
-        <w:t xml:space="preserve">normal visual acuity, </w:t>
+        <w:t xml:space="preserve">Fifteen observers </w:t>
+      </w:r>
+      <w:r>
+        <w:rPr>
+          <w:rFonts w:ascii="Aptos" w:hAnsi="Aptos"/>
+          <w:color w:val="EE0000"/>
+        </w:rPr>
+        <w:t>(N</w:t>
+      </w:r>
+      <w:r>
+        <w:rPr>
+          <w:rFonts w:ascii="Aptos" w:hAnsi="Aptos"/>
+          <w:color w:val="EE0000"/>
+          <w:vertAlign w:val="subscript"/>
+        </w:rPr>
+        <w:t>male</w:t>
+      </w:r>
+      <w:r>
+        <w:rPr>
+          <w:rFonts w:ascii="Aptos" w:hAnsi="Aptos"/>
+          <w:color w:val="EE0000"/>
+        </w:rPr>
+        <w:t xml:space="preserve"> = 4; age range [19 </w:t>
+      </w:r>
+      <w:r>
+        <w:rPr>
+          <w:rFonts w:ascii="Aptos" w:hAnsi="Aptos"/>
+          <w:color w:val="EE0000"/>
+        </w:rPr>
+        <w:t>34</w:t>
+      </w:r>
+      <w:r>
+        <w:rPr>
+          <w:rFonts w:ascii="Aptos" w:hAnsi="Aptos"/>
+          <w:color w:val="EE0000"/>
+        </w:rPr>
+        <w:t xml:space="preserve">]), including authors BR and DHB, participated in this study. All observers had normal or corrected-to-normal visual acuity, </w:t>
       </w:r>
       <w:r>
         <w:rPr>
@@ -1088,15 +1209,7 @@
           <w:rFonts w:ascii="Aptos" w:hAnsi="Aptos"/>
           <w:color w:val="000000" w:themeColor="text1"/>
         </w:rPr>
-        <w:t xml:space="preserve">All stimuli were created in </w:t>
-      </w:r>
-      <w:proofErr w:type="gramStart"/>
-      <w:r>
-        <w:rPr>
-          <w:rFonts w:ascii="Aptos" w:hAnsi="Aptos"/>
-          <w:color w:val="000000" w:themeColor="text1"/>
-        </w:rPr>
-        <w:t>MATLAB</w:t>
+        <w:t>All stimuli were created in MATLAB</w:t>
       </w:r>
       <w:r>
         <w:rPr>
@@ -1110,38 +1223,14 @@
           <w:rFonts w:ascii="Aptos" w:hAnsi="Aptos"/>
           <w:color w:val="000000" w:themeColor="text1"/>
         </w:rPr>
-        <w:t xml:space="preserve"> and</w:t>
-      </w:r>
-      <w:proofErr w:type="gramEnd"/>
-      <w:r>
-        <w:rPr>
-          <w:rFonts w:ascii="Aptos" w:hAnsi="Aptos"/>
-          <w:color w:val="000000" w:themeColor="text1"/>
-        </w:rPr>
-        <w:t xml:space="preserve"> </w:t>
-      </w:r>
-      <w:r>
-        <w:rPr>
-          <w:rFonts w:ascii="Aptos" w:hAnsi="Aptos"/>
-          <w:color w:val="000000" w:themeColor="text1"/>
-        </w:rPr>
-        <w:t xml:space="preserve">presented using </w:t>
-      </w:r>
-      <w:proofErr w:type="spellStart"/>
-      <w:r>
-        <w:rPr>
-          <w:rFonts w:ascii="Aptos" w:hAnsi="Aptos"/>
-          <w:color w:val="000000" w:themeColor="text1"/>
-        </w:rPr>
-        <w:t>Psychtoolbox</w:t>
-      </w:r>
-      <w:proofErr w:type="spellEnd"/>
-      <w:r>
-        <w:rPr>
-          <w:rFonts w:ascii="Aptos" w:hAnsi="Aptos"/>
-          <w:color w:val="000000" w:themeColor="text1"/>
-        </w:rPr>
-        <w:t xml:space="preserve">. </w:t>
+        <w:t xml:space="preserve"> and </w:t>
+      </w:r>
+      <w:r>
+        <w:rPr>
+          <w:rFonts w:ascii="Aptos" w:hAnsi="Aptos"/>
+          <w:color w:val="000000" w:themeColor="text1"/>
+        </w:rPr>
+        <w:t xml:space="preserve">presented using Psychtoolbox. </w:t>
       </w:r>
       <w:r>
         <w:rPr>
@@ -1185,16 +1274,8 @@
           <w:rFonts w:ascii="Aptos" w:hAnsi="Aptos"/>
           <w:color w:val="EE0000"/>
         </w:rPr>
-        <w:t xml:space="preserve"> (MathWorks, Natick, MA) and presented to observers using</w:t>
-      </w:r>
-      <w:r>
-        <w:rPr>
-          <w:rFonts w:ascii="Aptos" w:hAnsi="Aptos"/>
-          <w:color w:val="EE0000"/>
-        </w:rPr>
-        <w:t xml:space="preserve"> </w:t>
-      </w:r>
-      <w:proofErr w:type="spellStart"/>
+        <w:t xml:space="preserve"> (MathWorks, Natick, MA) and presented to observers using </w:t>
+      </w:r>
       <w:r>
         <w:rPr>
           <w:rFonts w:ascii="Aptos" w:hAnsi="Aptos"/>
@@ -1204,7 +1285,6 @@
         </w:rPr>
         <w:t>Psychtoolbox</w:t>
       </w:r>
-      <w:proofErr w:type="spellEnd"/>
       <w:r>
         <w:rPr>
           <w:rFonts w:ascii="Aptos" w:hAnsi="Aptos"/>
@@ -1284,55 +1364,7 @@
           <w:color w:val="0F9ED5" w:themeColor="accent4"/>
         </w:rPr>
         <w:br/>
-        <w:t xml:space="preserve">L250: "While the median SNRs under </w:t>
-      </w:r>
-      <w:proofErr w:type="gramStart"/>
-      <w:r>
-        <w:rPr>
-          <w:rFonts w:ascii="Aptos" w:hAnsi="Aptos"/>
-          <w:color w:val="0F9ED5" w:themeColor="accent4"/>
-        </w:rPr>
-        <w:t>On</w:t>
-      </w:r>
-      <w:proofErr w:type="gramEnd"/>
-      <w:r>
-        <w:rPr>
-          <w:rFonts w:ascii="Aptos" w:hAnsi="Aptos"/>
-          <w:color w:val="0F9ED5" w:themeColor="accent4"/>
-        </w:rPr>
-        <w:t xml:space="preserve">/Off flicker shown in temporal anti-phase were reduced in comparison to other conditions, both the spatial in phase temporal anti-phase condition </w:t>
-      </w:r>
-      <w:proofErr w:type="gramStart"/>
-      <w:r>
-        <w:rPr>
-          <w:rFonts w:ascii="Aptos" w:hAnsi="Aptos"/>
-          <w:color w:val="0F9ED5" w:themeColor="accent4"/>
-        </w:rPr>
-        <w:t>( &lt;</w:t>
-      </w:r>
-      <w:proofErr w:type="gramEnd"/>
-      <w:r>
-        <w:rPr>
-          <w:rFonts w:ascii="Aptos" w:hAnsi="Aptos"/>
-          <w:color w:val="0F9ED5" w:themeColor="accent4"/>
-        </w:rPr>
-        <w:t xml:space="preserve"> .001) and the spatial and temporal anti-phase conditions </w:t>
-      </w:r>
-      <w:proofErr w:type="gramStart"/>
-      <w:r>
-        <w:rPr>
-          <w:rFonts w:ascii="Aptos" w:hAnsi="Aptos"/>
-          <w:color w:val="0F9ED5" w:themeColor="accent4"/>
-        </w:rPr>
-        <w:t>( =</w:t>
-      </w:r>
-      <w:proofErr w:type="gramEnd"/>
-      <w:r>
-        <w:rPr>
-          <w:rFonts w:ascii="Aptos" w:hAnsi="Aptos"/>
-          <w:color w:val="0F9ED5" w:themeColor="accent4"/>
-        </w:rPr>
-        <w:t xml:space="preserve"> .004) had median SNR values that were statistically significantly greater than 1.0." grammar?</w:t>
+        <w:t>L250: "While the median SNRs under On/Off flicker shown in temporal anti-phase were reduced in comparison to other conditions, both the spatial in phase temporal anti-phase condition ( &lt; .001) and the spatial and temporal anti-phase conditions ( = .004) had median SNR values that were statistically significantly greater than 1.0." grammar?</w:t>
       </w:r>
       <w:r>
         <w:rPr>
@@ -1378,23 +1410,39 @@
           <w:rFonts w:ascii="Aptos" w:hAnsi="Aptos"/>
           <w:color w:val="EE0000"/>
         </w:rPr>
-        <w:t xml:space="preserve">The median SNRs of temporal anti-phase stimuli under </w:t>
-      </w:r>
-      <w:proofErr w:type="gramStart"/>
-      <w:r>
-        <w:rPr>
-          <w:rFonts w:ascii="Aptos" w:hAnsi="Aptos"/>
-          <w:color w:val="EE0000"/>
-        </w:rPr>
-        <w:t>On</w:t>
-      </w:r>
-      <w:proofErr w:type="gramEnd"/>
-      <w:r>
-        <w:rPr>
-          <w:rFonts w:ascii="Aptos" w:hAnsi="Aptos"/>
-          <w:color w:val="EE0000"/>
-        </w:rPr>
-        <w:t>/Off flicker, while smaller than those of other conditions, were nevertheless statistically significantly greater than 1.0 (spatial in-phase: $p &lt; .001$ and spatial anti-phase: $p = .004$)</w:t>
+        <w:t xml:space="preserve">The median SNRs of temporal anti-phase stimuli under On/Off flicker, while smaller than those of other conditions, were nevertheless statistically significantly greater than 1.0 (spatial in-phase: </w:t>
+      </w:r>
+      <w:r>
+        <w:rPr>
+          <w:rFonts w:ascii="Aptos" w:hAnsi="Aptos"/>
+          <w:i/>
+          <w:iCs/>
+          <w:color w:val="EE0000"/>
+        </w:rPr>
+        <w:t>p</w:t>
+      </w:r>
+      <w:r>
+        <w:rPr>
+          <w:rFonts w:ascii="Aptos" w:hAnsi="Aptos"/>
+          <w:color w:val="EE0000"/>
+        </w:rPr>
+        <w:t xml:space="preserve"> &lt; .001 and spatial anti-phase: </w:t>
+      </w:r>
+      <w:r>
+        <w:rPr>
+          <w:rFonts w:ascii="Aptos" w:hAnsi="Aptos"/>
+          <w:i/>
+          <w:iCs/>
+          <w:color w:val="EE0000"/>
+        </w:rPr>
+        <w:t>p</w:t>
+      </w:r>
+      <w:r>
+        <w:rPr>
+          <w:rFonts w:ascii="Aptos" w:hAnsi="Aptos"/>
+          <w:color w:val="EE0000"/>
+        </w:rPr>
+        <w:t xml:space="preserve"> = .004)</w:t>
       </w:r>
       <w:r>
         <w:rPr>
@@ -1476,52 +1524,43 @@
         <w:spacing w:before="0" w:beforeAutospacing="0" w:after="0" w:afterAutospacing="0"/>
         <w:rPr>
           <w:rFonts w:ascii="Aptos" w:hAnsi="Aptos"/>
+          <w:color w:val="EE0000"/>
+        </w:rPr>
+      </w:pPr>
+      <w:r>
+        <w:rPr>
+          <w:rFonts w:ascii="Aptos" w:hAnsi="Aptos"/>
+          <w:color w:val="0F9ED5" w:themeColor="accent4"/>
+        </w:rPr>
+        <w:lastRenderedPageBreak/>
+        <w:t>For the counterphase stimulus, sometimes 6Hz is considered fundamental (as in Fig3 caption As in A, boxplots show participant SNRs at 6Hz, the fundamental frequency for counterphase flicker.) or as 1st harmonic as in line 427 (counterphase flicker generated responses at twice the fundamental frequency (6Hz)). Pleas</w:t>
+      </w:r>
+      <w:r>
+        <w:rPr>
+          <w:rFonts w:ascii="Aptos" w:hAnsi="Aptos"/>
+          <w:color w:val="0F9ED5" w:themeColor="accent4"/>
+        </w:rPr>
+        <w:t>e</w:t>
+      </w:r>
+      <w:r>
+        <w:rPr>
+          <w:rFonts w:ascii="Aptos" w:hAnsi="Aptos"/>
+          <w:color w:val="0F9ED5" w:themeColor="accent4"/>
+        </w:rPr>
+        <w:t xml:space="preserve"> make sure you keep a consistent definition (check at other places as well)</w:t>
+      </w:r>
+      <w:r>
+        <w:rPr>
+          <w:rFonts w:ascii="Aptos" w:hAnsi="Aptos"/>
+          <w:color w:val="0F9ED5" w:themeColor="accent4"/>
+        </w:rPr>
+        <w:br/>
+      </w:r>
+      <w:r>
+        <w:rPr>
+          <w:rFonts w:ascii="Aptos" w:hAnsi="Aptos"/>
           <w:color w:val="000000"/>
         </w:rPr>
-      </w:pPr>
-      <w:r>
-        <w:rPr>
-          <w:rFonts w:ascii="Aptos" w:hAnsi="Aptos"/>
-          <w:color w:val="0F9ED5" w:themeColor="accent4"/>
-        </w:rPr>
-        <w:lastRenderedPageBreak/>
-        <w:t xml:space="preserve">For the counterphase stimulus, sometimes 6Hz is considered fundamental (as in Fig3 caption </w:t>
-      </w:r>
-      <w:proofErr w:type="gramStart"/>
-      <w:r>
-        <w:rPr>
-          <w:rFonts w:ascii="Aptos" w:hAnsi="Aptos"/>
-          <w:color w:val="0F9ED5" w:themeColor="accent4"/>
-        </w:rPr>
-        <w:t>As</w:t>
-      </w:r>
-      <w:proofErr w:type="gramEnd"/>
-      <w:r>
-        <w:rPr>
-          <w:rFonts w:ascii="Aptos" w:hAnsi="Aptos"/>
-          <w:color w:val="0F9ED5" w:themeColor="accent4"/>
-        </w:rPr>
-        <w:t xml:space="preserve"> in A, boxplots show participant SNRs at 6Hz, the fundamental frequency for counterphase flicker.) or as 1st harmonic as in line 427 (counterphase flicker generated responses at twice the fundamental frequency (6Hz)). Pleas</w:t>
-      </w:r>
-      <w:r>
-        <w:rPr>
-          <w:rFonts w:ascii="Aptos" w:hAnsi="Aptos"/>
-          <w:color w:val="0F9ED5" w:themeColor="accent4"/>
-        </w:rPr>
-        <w:t>e</w:t>
-      </w:r>
-      <w:r>
-        <w:rPr>
-          <w:rFonts w:ascii="Aptos" w:hAnsi="Aptos"/>
-          <w:color w:val="0F9ED5" w:themeColor="accent4"/>
-        </w:rPr>
-        <w:t xml:space="preserve"> make sure you keep a consistent definition (check at other places as well)</w:t>
-      </w:r>
-      <w:r>
-        <w:rPr>
-          <w:rFonts w:ascii="Aptos" w:hAnsi="Aptos"/>
-          <w:color w:val="0F9ED5" w:themeColor="accent4"/>
-        </w:rPr>
         <w:br/>
       </w:r>
       <w:r>
@@ -1529,35 +1568,60 @@
           <w:rFonts w:ascii="Aptos" w:hAnsi="Aptos"/>
           <w:color w:val="000000"/>
         </w:rPr>
+        <w:t>The figure has been adjusted to refer to the fundamental frequency of our stimulation protocol to be 3Hz</w:t>
+      </w:r>
+      <w:r>
+        <w:rPr>
+          <w:rFonts w:ascii="Aptos" w:hAnsi="Aptos"/>
+          <w:color w:val="000000"/>
+        </w:rPr>
+        <w:t>,</w:t>
+      </w:r>
+      <w:r>
+        <w:rPr>
+          <w:rFonts w:ascii="Aptos" w:hAnsi="Aptos"/>
+          <w:color w:val="000000"/>
+        </w:rPr>
+        <w:t xml:space="preserve"> and we have gone through the manuscript to ensure this is consistent.</w:t>
+      </w:r>
+      <w:r>
+        <w:rPr>
+          <w:rFonts w:ascii="Aptos" w:hAnsi="Aptos"/>
+          <w:color w:val="000000"/>
+        </w:rPr>
+        <w:t xml:space="preserve"> </w:t>
+      </w:r>
+      <w:r>
+        <w:rPr>
+          <w:rFonts w:ascii="Aptos" w:hAnsi="Aptos"/>
+          <w:color w:val="000000"/>
+        </w:rPr>
+        <w:t>The caption now begins with :</w:t>
+      </w:r>
+      <w:r>
+        <w:rPr>
+          <w:rFonts w:ascii="Aptos" w:hAnsi="Aptos"/>
+          <w:color w:val="000000"/>
+        </w:rPr>
         <w:br/>
       </w:r>
-      <w:r>
+    </w:p>
+    <w:p>
+      <w:pPr>
+        <w:pStyle w:val="NormalWeb"/>
+        <w:shd w:val="clear" w:color="auto" w:fill="FFFFFF"/>
+        <w:spacing w:before="0" w:beforeAutospacing="0" w:after="0" w:afterAutospacing="0"/>
         <w:rPr>
           <w:rFonts w:ascii="Aptos" w:hAnsi="Aptos"/>
           <w:color w:val="000000"/>
         </w:rPr>
-        <w:t>The figure has been adjusted to refer to the fundamental frequency of our stimulation protocol to be 3Hz</w:t>
-      </w:r>
-      <w:r>
-        <w:rPr>
-          <w:rFonts w:ascii="Aptos" w:hAnsi="Aptos"/>
-          <w:color w:val="000000"/>
-        </w:rPr>
-        <w:t>,</w:t>
-      </w:r>
-      <w:r>
-        <w:rPr>
-          <w:rFonts w:ascii="Aptos" w:hAnsi="Aptos"/>
-          <w:color w:val="000000"/>
-        </w:rPr>
-        <w:t xml:space="preserve"> and we have gone through the manuscript to ensure this is consistent. </w:t>
-      </w:r>
-      <w:r>
-        <w:rPr>
-          <w:rFonts w:ascii="Aptos" w:hAnsi="Aptos"/>
-          <w:color w:val="000000"/>
-        </w:rPr>
-        <w:br/>
+      </w:pPr>
+      <w:r>
+        <w:rPr>
+          <w:rFonts w:ascii="Aptos" w:hAnsi="Aptos"/>
+          <w:color w:val="EE0000"/>
+        </w:rPr>
+        <w:t>Boxplots of participant SNRs at the fundamental frequency (3Hz) under On/Off stimulation and its second harmonic for counterphase stimulation.</w:t>
       </w:r>
     </w:p>
     <w:p>
@@ -1644,23 +1708,7 @@
           <w:color w:val="0F9ED5" w:themeColor="accent4"/>
         </w:rPr>
         <w:br/>
-        <w:t xml:space="preserve">1. Sensitivity is implicitly limited by effectively late noise in </w:t>
-      </w:r>
-      <w:proofErr w:type="gramStart"/>
-      <w:r>
-        <w:rPr>
-          <w:rFonts w:ascii="Aptos" w:hAnsi="Aptos"/>
-          <w:color w:val="0F9ED5" w:themeColor="accent4"/>
-        </w:rPr>
-        <w:t>all of</w:t>
-      </w:r>
-      <w:proofErr w:type="gramEnd"/>
-      <w:r>
-        <w:rPr>
-          <w:rFonts w:ascii="Aptos" w:hAnsi="Aptos"/>
-          <w:color w:val="0F9ED5" w:themeColor="accent4"/>
-        </w:rPr>
-        <w:t xml:space="preserve"> the models examined in this manuscript. By "effectively late," I mean either that it is added after signals from the two eyes have been combined or that stochastic signals in the two eyes are perfectly correlated. This implicit limitation stands in distinction to the model of Campbell and Green (1965), in which fluctuations in the two eyes' signals are assumed to be independent. Is there any evidence that sensitivity is, indeed, limited by effectively late noise?</w:t>
+        <w:t>1. Sensitivity is implicitly limited by effectively late noise in all of the models examined in this manuscript. By "effectively late," I mean either that it is added after signals from the two eyes have been combined or that stochastic signals in the two eyes are perfectly correlated. This implicit limitation stands in distinction to the model of Campbell and Green (1965), in which fluctuations in the two eyes' signals are assumed to be independent. Is there any evidence that sensitivity is, indeed, limited by effectively late noise?</w:t>
       </w:r>
     </w:p>
     <w:p>
@@ -1728,48 +1776,39 @@
         </w:rPr>
         <w:t xml:space="preserve"> </w:t>
       </w:r>
-      <w:proofErr w:type="gramStart"/>
       <w:r>
         <w:rPr>
           <w:rFonts w:ascii="Aptos" w:hAnsi="Aptos"/>
           <w:color w:val="212121"/>
         </w:rPr>
-        <w:t>sqrt(</w:t>
-      </w:r>
-      <w:proofErr w:type="gramEnd"/>
+        <w:t>sqrt(2) improvement</w:t>
+      </w:r>
       <w:r>
         <w:rPr>
           <w:rFonts w:ascii="Aptos" w:hAnsi="Aptos"/>
           <w:color w:val="212121"/>
         </w:rPr>
-        <w:t>2) improvement</w:t>
+        <w:t>s</w:t>
       </w:r>
       <w:r>
         <w:rPr>
           <w:rFonts w:ascii="Aptos" w:hAnsi="Aptos"/>
           <w:color w:val="212121"/>
         </w:rPr>
-        <w:t>s</w:t>
+        <w:t xml:space="preserve"> if the noise from </w:t>
       </w:r>
       <w:r>
         <w:rPr>
           <w:rFonts w:ascii="Aptos" w:hAnsi="Aptos"/>
           <w:color w:val="212121"/>
         </w:rPr>
-        <w:t xml:space="preserve"> if the noise from </w:t>
+        <w:t xml:space="preserve">the unstimulated eye is ignored on monocular trials. As participants have no way of knowing which trials are monocular and which are binocular, we can’t effectively predict observer responses with this model. </w:t>
       </w:r>
       <w:r>
         <w:rPr>
           <w:rFonts w:ascii="Aptos" w:hAnsi="Aptos"/>
           <w:color w:val="212121"/>
         </w:rPr>
-        <w:t xml:space="preserve">the unstimulated eye is ignored on monocular trials. As participants have no way of knowing which trials are monocular and which are binocular, we can’t effectively predict observer responses with this model. </w:t>
-      </w:r>
-      <w:r>
-        <w:rPr>
-          <w:rFonts w:ascii="Aptos" w:hAnsi="Aptos"/>
-          <w:color w:val="212121"/>
-        </w:rPr>
         <w:t xml:space="preserve">It is conceivable that models could be created by assuming early noise; however, it would be complicated for them to explain the wide range of results that are accounted for by current models, such as the one we present here. </w:t>
       </w:r>
     </w:p>
@@ -1834,98 +1873,182 @@
           <w:rFonts w:ascii="Aptos" w:hAnsi="Aptos"/>
           <w:color w:val="000000" w:themeColor="text1"/>
         </w:rPr>
-        <w:t>We use SNRs in this experiment</w:t>
-      </w:r>
-      <w:r>
-        <w:rPr>
-          <w:rFonts w:ascii="Aptos" w:hAnsi="Aptos"/>
-          <w:color w:val="000000" w:themeColor="text1"/>
-        </w:rPr>
-        <w:t xml:space="preserve"> </w:t>
-      </w:r>
-      <w:r>
-        <w:rPr>
-          <w:rFonts w:ascii="Aptos" w:hAnsi="Aptos"/>
-          <w:color w:val="000000" w:themeColor="text1"/>
-        </w:rPr>
-        <w:t xml:space="preserve">to compare </w:t>
-      </w:r>
-      <w:r>
-        <w:rPr>
-          <w:rFonts w:ascii="Aptos" w:hAnsi="Aptos"/>
-          <w:color w:val="000000" w:themeColor="text1"/>
-        </w:rPr>
-        <w:t xml:space="preserve">the magnitude of </w:t>
-      </w:r>
-      <w:r>
-        <w:rPr>
-          <w:rFonts w:ascii="Aptos" w:hAnsi="Aptos"/>
-          <w:color w:val="000000" w:themeColor="text1"/>
-        </w:rPr>
-        <w:t>multiple frequencies</w:t>
-      </w:r>
-      <w:r>
-        <w:rPr>
-          <w:rFonts w:ascii="Aptos" w:hAnsi="Aptos"/>
-          <w:color w:val="000000" w:themeColor="text1"/>
-        </w:rPr>
-        <w:t xml:space="preserve"> within a condition</w:t>
-      </w:r>
-      <w:r>
-        <w:rPr>
-          <w:rFonts w:ascii="Aptos" w:hAnsi="Aptos"/>
-          <w:color w:val="000000" w:themeColor="text1"/>
-        </w:rPr>
-        <w:t>. The amplitude spectrum of EEG signals is pink</w:t>
-      </w:r>
-      <w:r>
-        <w:rPr>
-          <w:rFonts w:ascii="Aptos" w:hAnsi="Aptos"/>
-          <w:color w:val="000000" w:themeColor="text1"/>
-        </w:rPr>
-        <w:t>;</w:t>
-      </w:r>
-      <w:r>
-        <w:rPr>
-          <w:rFonts w:ascii="Aptos" w:hAnsi="Aptos"/>
-          <w:color w:val="000000" w:themeColor="text1"/>
-        </w:rPr>
-        <w:t xml:space="preserve"> </w:t>
-      </w:r>
-      <w:r>
-        <w:rPr>
-          <w:rFonts w:ascii="Aptos" w:hAnsi="Aptos"/>
-          <w:color w:val="000000" w:themeColor="text1"/>
-        </w:rPr>
-        <w:t>thus,</w:t>
-      </w:r>
-      <w:r>
-        <w:rPr>
-          <w:rFonts w:ascii="Aptos" w:hAnsi="Aptos"/>
-          <w:color w:val="000000" w:themeColor="text1"/>
-        </w:rPr>
-        <w:t xml:space="preserve"> low frequencies </w:t>
-      </w:r>
-      <w:r>
-        <w:rPr>
-          <w:rFonts w:ascii="Aptos" w:hAnsi="Aptos"/>
-          <w:color w:val="000000" w:themeColor="text1"/>
-        </w:rPr>
-        <w:t>will</w:t>
-      </w:r>
-      <w:r>
-        <w:rPr>
-          <w:rFonts w:ascii="Aptos" w:hAnsi="Aptos"/>
-          <w:color w:val="000000" w:themeColor="text1"/>
-        </w:rPr>
-        <w:t xml:space="preserve"> have a larger amplitude than higher frequencies</w:t>
-      </w:r>
-      <w:r>
-        <w:rPr>
-          <w:rFonts w:ascii="Aptos" w:hAnsi="Aptos"/>
-          <w:color w:val="000000" w:themeColor="text1"/>
-        </w:rPr>
-        <w:t xml:space="preserve">, which prevents a direct comparison. SNRs circumvent this issue as they are relative measures of amplitude. </w:t>
+        <w:t xml:space="preserve">We use SNRs in this experiment to compare the magnitude of multiple frequencies within a condition. The amplitude spectrum of EEG signals is pink; thus, low frequencies will have a larger amplitude than higher frequencies, which prevents a direct comparison. SNRs circumvent this issue as they are relative measures of amplitude. </w:t>
+      </w:r>
+    </w:p>
+    <w:p>
+      <w:pPr>
+        <w:pStyle w:val="NormalWeb"/>
+        <w:shd w:val="clear" w:color="auto" w:fill="FFFFFF"/>
+        <w:spacing w:before="0" w:beforeAutospacing="0" w:after="0" w:afterAutospacing="0"/>
+        <w:rPr>
+          <w:rFonts w:ascii="Aptos" w:hAnsi="Aptos"/>
+          <w:color w:val="000000" w:themeColor="text1"/>
+        </w:rPr>
+      </w:pPr>
+    </w:p>
+    <w:p>
+      <w:pPr>
+        <w:pStyle w:val="NormalWeb"/>
+        <w:shd w:val="clear" w:color="auto" w:fill="FFFFFF"/>
+        <w:spacing w:before="0" w:beforeAutospacing="0" w:after="0" w:afterAutospacing="0"/>
+        <w:rPr>
+          <w:rFonts w:ascii="Aptos" w:hAnsi="Aptos"/>
+          <w:color w:val="000000" w:themeColor="text1"/>
+        </w:rPr>
+      </w:pPr>
+      <w:r>
+        <w:rPr>
+          <w:rFonts w:ascii="Aptos" w:hAnsi="Aptos"/>
+          <w:color w:val="000000" w:themeColor="text1"/>
+        </w:rPr>
+        <w:t>We appreciate the concern regarding the potential difference in amplitudes at neighboring frequencies to the fundamental and its harmonics, which may vary across conditions. This could indeed alter SNRs and make their comparison difficult. We conducted permutation tests to ensure sure there are no differences in the amplitude of the noise frequencies used in the denominator of our SNR calculations. As expected, no statistically significant differences in the amplitude of the 10 neighboring frequencies used in the denominator of our SNR calculations were found across conditions</w:t>
+      </w:r>
+      <w:r>
+        <w:rPr>
+          <w:rFonts w:ascii="Aptos" w:hAnsi="Aptos"/>
+          <w:color w:val="000000" w:themeColor="text1"/>
+        </w:rPr>
+        <w:t xml:space="preserve"> (all ps were greater than 0.05). Below </w:t>
+      </w:r>
+      <w:r>
+        <w:rPr>
+          <w:rFonts w:ascii="Aptos" w:hAnsi="Aptos"/>
+          <w:color w:val="000000" w:themeColor="text1"/>
+        </w:rPr>
+        <w:lastRenderedPageBreak/>
+        <w:t xml:space="preserve">is a figure that shows the distribution (across participants) of the noise amplitudes. As you can see, all distributions overlap significantly. </w:t>
+      </w:r>
+    </w:p>
+    <w:p>
+      <w:pPr>
+        <w:pStyle w:val="NormalWeb"/>
+        <w:shd w:val="clear" w:color="auto" w:fill="FFFFFF"/>
+        <w:spacing w:before="0" w:beforeAutospacing="0" w:after="0" w:afterAutospacing="0"/>
+        <w:rPr>
+          <w:rFonts w:ascii="Aptos" w:hAnsi="Aptos"/>
+          <w:color w:val="000000" w:themeColor="text1"/>
+        </w:rPr>
+      </w:pPr>
+      <w:r>
+        <w:rPr>
+          <w:rFonts w:ascii="Aptos" w:hAnsi="Aptos"/>
+          <w:noProof/>
+          <w:color w:val="000000" w:themeColor="text1"/>
+          <w14:ligatures w14:val="standardContextual"/>
+        </w:rPr>
+        <w:drawing>
+          <wp:inline distT="0" distB="0" distL="0" distR="0" wp14:anchorId="5ECD2DC0" wp14:editId="1AFECE99">
+            <wp:extent cx="5943600" cy="3962400"/>
+            <wp:effectExtent l="0" t="0" r="0" b="0"/>
+            <wp:docPr id="1227838445" name="Picture 1" descr="A diagram of a normal distribution&#10;&#10;AI-generated content may be incorrect."/>
+            <wp:cNvGraphicFramePr>
+              <a:graphicFrameLocks xmlns:a="http://schemas.openxmlformats.org/drawingml/2006/main" noChangeAspect="1"/>
+            </wp:cNvGraphicFramePr>
+            <a:graphic xmlns:a="http://schemas.openxmlformats.org/drawingml/2006/main">
+              <a:graphicData uri="http://schemas.openxmlformats.org/drawingml/2006/picture">
+                <pic:pic xmlns:pic="http://schemas.openxmlformats.org/drawingml/2006/picture">
+                  <pic:nvPicPr>
+                    <pic:cNvPr id="1227838445" name="Picture 1" descr="A diagram of a normal distribution&#10;&#10;AI-generated content may be incorrect."/>
+                    <pic:cNvPicPr/>
+                  </pic:nvPicPr>
+                  <pic:blipFill>
+                    <a:blip r:embed="rId4" cstate="print">
+                      <a:extLst>
+                        <a:ext uri="{28A0092B-C50C-407E-A947-70E740481C1C}">
+                          <a14:useLocalDpi xmlns:a14="http://schemas.microsoft.com/office/drawing/2010/main" val="0"/>
+                        </a:ext>
+                      </a:extLst>
+                    </a:blip>
+                    <a:stretch>
+                      <a:fillRect/>
+                    </a:stretch>
+                  </pic:blipFill>
+                  <pic:spPr>
+                    <a:xfrm>
+                      <a:off x="0" y="0"/>
+                      <a:ext cx="5943600" cy="3962400"/>
+                    </a:xfrm>
+                    <a:prstGeom prst="rect">
+                      <a:avLst/>
+                    </a:prstGeom>
+                  </pic:spPr>
+                </pic:pic>
+              </a:graphicData>
+            </a:graphic>
+          </wp:inline>
+        </w:drawing>
+      </w:r>
+    </w:p>
+    <w:p>
+      <w:pPr>
+        <w:pStyle w:val="NormalWeb"/>
+        <w:shd w:val="clear" w:color="auto" w:fill="FFFFFF"/>
+        <w:spacing w:before="0" w:beforeAutospacing="0" w:after="0" w:afterAutospacing="0"/>
+        <w:rPr>
+          <w:rFonts w:ascii="Aptos" w:hAnsi="Aptos"/>
+          <w:color w:val="000000" w:themeColor="text1"/>
+        </w:rPr>
+      </w:pPr>
+    </w:p>
+    <w:p>
+      <w:pPr>
+        <w:pStyle w:val="NormalWeb"/>
+        <w:shd w:val="clear" w:color="auto" w:fill="FFFFFF"/>
+        <w:spacing w:before="0" w:beforeAutospacing="0" w:after="0" w:afterAutospacing="0"/>
+        <w:rPr>
+          <w:rFonts w:ascii="Aptos" w:hAnsi="Aptos"/>
+          <w:color w:val="000000" w:themeColor="text1"/>
+        </w:rPr>
+      </w:pPr>
+      <w:r>
+        <w:rPr>
+          <w:rFonts w:ascii="Aptos" w:hAnsi="Aptos"/>
+          <w:color w:val="000000" w:themeColor="text1"/>
+        </w:rPr>
+        <w:t>W</w:t>
+      </w:r>
+      <w:r>
+        <w:rPr>
+          <w:rFonts w:ascii="Aptos" w:hAnsi="Aptos"/>
+          <w:color w:val="000000" w:themeColor="text1"/>
+        </w:rPr>
+        <w:t>e cannot compare amplitudes across frequencies because the amplitude spectrum of EEG signals is pink</w:t>
+      </w:r>
+      <w:r>
+        <w:rPr>
+          <w:rFonts w:ascii="Aptos" w:hAnsi="Aptos"/>
+          <w:color w:val="000000" w:themeColor="text1"/>
+        </w:rPr>
+        <w:t>,</w:t>
+      </w:r>
+      <w:r>
+        <w:rPr>
+          <w:rFonts w:ascii="Aptos" w:hAnsi="Aptos"/>
+          <w:color w:val="000000" w:themeColor="text1"/>
+        </w:rPr>
+        <w:t xml:space="preserve"> and therefore</w:t>
+      </w:r>
+      <w:r>
+        <w:rPr>
+          <w:rFonts w:ascii="Aptos" w:hAnsi="Aptos"/>
+          <w:color w:val="000000" w:themeColor="text1"/>
+        </w:rPr>
+        <w:t>,</w:t>
+      </w:r>
+      <w:r>
+        <w:rPr>
+          <w:rFonts w:ascii="Aptos" w:hAnsi="Aptos"/>
+          <w:color w:val="000000" w:themeColor="text1"/>
+        </w:rPr>
+        <w:t xml:space="preserve"> low frequencies by default will have greater amplitude than higher frequencies</w:t>
+      </w:r>
+      <w:r>
+        <w:rPr>
+          <w:rFonts w:ascii="Aptos" w:hAnsi="Aptos"/>
+          <w:color w:val="000000" w:themeColor="text1"/>
+        </w:rPr>
+        <w:t xml:space="preserve">. </w:t>
       </w:r>
     </w:p>
     <w:p>
@@ -2085,69 +2208,21 @@
           <w:rFonts w:ascii="Aptos" w:hAnsi="Aptos"/>
           <w:color w:val="000000" w:themeColor="text1"/>
         </w:rPr>
-        <w:t xml:space="preserve">The equation we use </w:t>
-      </w:r>
-      <w:proofErr w:type="gramStart"/>
-      <w:r>
-        <w:rPr>
-          <w:rFonts w:ascii="Aptos" w:hAnsi="Aptos"/>
-          <w:color w:val="000000" w:themeColor="text1"/>
-        </w:rPr>
-        <w:t>is:</w:t>
-      </w:r>
-      <w:proofErr w:type="gramEnd"/>
-      <w:r>
-        <w:rPr>
-          <w:rFonts w:ascii="Aptos" w:hAnsi="Aptos"/>
-          <w:color w:val="000000" w:themeColor="text1"/>
-        </w:rPr>
-        <w:t xml:space="preserve"> AIC = </w:t>
-      </w:r>
-      <w:r>
-        <w:rPr>
-          <w:rFonts w:ascii="Aptos" w:hAnsi="Aptos"/>
-          <w:color w:val="000000" w:themeColor="text1"/>
-        </w:rPr>
-        <w:t>2*k+ n*log(</w:t>
-      </w:r>
-      <w:proofErr w:type="spellStart"/>
-      <w:r>
-        <w:rPr>
-          <w:rFonts w:ascii="Aptos" w:hAnsi="Aptos"/>
-          <w:color w:val="000000" w:themeColor="text1"/>
-        </w:rPr>
-        <w:t>mse</w:t>
-      </w:r>
-      <w:proofErr w:type="spellEnd"/>
-      <w:r>
-        <w:rPr>
-          <w:rFonts w:ascii="Aptos" w:hAnsi="Aptos"/>
-          <w:color w:val="000000" w:themeColor="text1"/>
-        </w:rPr>
-        <w:t>) + n*log(2*pi) + n</w:t>
-      </w:r>
-      <w:r>
-        <w:rPr>
-          <w:rFonts w:ascii="Aptos" w:hAnsi="Aptos"/>
-          <w:color w:val="000000" w:themeColor="text1"/>
-        </w:rPr>
-        <w:t xml:space="preserve">. k refers to the number of parameters in the model, n is the sample size, and </w:t>
-      </w:r>
-      <w:proofErr w:type="spellStart"/>
-      <w:r>
-        <w:rPr>
-          <w:rFonts w:ascii="Aptos" w:hAnsi="Aptos"/>
-          <w:color w:val="000000" w:themeColor="text1"/>
-        </w:rPr>
-        <w:t>mse</w:t>
-      </w:r>
-      <w:proofErr w:type="spellEnd"/>
-      <w:r>
-        <w:rPr>
-          <w:rFonts w:ascii="Aptos" w:hAnsi="Aptos"/>
-          <w:color w:val="000000" w:themeColor="text1"/>
-        </w:rPr>
-        <w:t xml:space="preserve"> is the mean square error (sum of the squared differences between model and real data divided by the sample size). </w:t>
+        <w:t xml:space="preserve">The equation we use is: AIC = </w:t>
+      </w:r>
+      <w:r>
+        <w:rPr>
+          <w:rFonts w:ascii="Aptos" w:hAnsi="Aptos"/>
+          <w:color w:val="000000" w:themeColor="text1"/>
+        </w:rPr>
+        <w:t>2*k+ n*log(mse) + n*log(2*pi) + n</w:t>
+      </w:r>
+      <w:r>
+        <w:rPr>
+          <w:rFonts w:ascii="Aptos" w:hAnsi="Aptos"/>
+          <w:color w:val="000000" w:themeColor="text1"/>
+        </w:rPr>
+        <w:t xml:space="preserve">. k refers to the number of parameters in the model, n is the sample size, and mse is the mean square error (sum of the squared differences between model and real data divided by the sample size). </w:t>
       </w:r>
       <w:r>
         <w:rPr>
@@ -2161,7 +2236,6 @@
           <w:rFonts w:ascii="Aptos" w:hAnsi="Aptos"/>
           <w:color w:val="0F9ED5" w:themeColor="accent4"/>
         </w:rPr>
-        <w:lastRenderedPageBreak/>
         <w:br/>
         <w:t>4. Data from all observers seem to have been pooled to achieve significant effects (including p just less than .05). How can we be sure that the sample size of N = 15 wasn't the result of p-hacking?</w:t>
       </w:r>
@@ -2188,7 +2262,15 @@
           <w:rFonts w:ascii="Aptos" w:hAnsi="Aptos"/>
           <w:color w:val="000000" w:themeColor="text1"/>
         </w:rPr>
-        <w:t>We thank the reviewer for their comment on our statistical analysis. They are correct; we aggregate observer data into a distribution of SNR values for each condition. Statistical tests compare measures of central tendency for distributions</w:t>
+        <w:t xml:space="preserve">We thank the reviewer for their comment on our statistical analysis. They are correct; we aggregate observer data into a distribution of SNR values for each condition. Statistical </w:t>
+      </w:r>
+      <w:r>
+        <w:rPr>
+          <w:rFonts w:ascii="Aptos" w:hAnsi="Aptos"/>
+          <w:color w:val="000000" w:themeColor="text1"/>
+        </w:rPr>
+        <w:lastRenderedPageBreak/>
+        <w:t>tests compare measures of central tendency for distributions</w:t>
       </w:r>
       <w:r>
         <w:rPr>
@@ -2247,17 +2329,20 @@
         </w:rPr>
         <w:t xml:space="preserve">Additionally, our experiment code, data, processing pipeline, and analysis are all available on the OSF website, and a computationally reproducible version of our manuscript is available on GitHub. </w:t>
       </w:r>
-    </w:p>
-    <w:p>
-      <w:pPr>
-        <w:pStyle w:val="NormalWeb"/>
-        <w:shd w:val="clear" w:color="auto" w:fill="FFFFFF"/>
-        <w:spacing w:before="0" w:beforeAutospacing="0" w:after="0" w:afterAutospacing="0"/>
-        <w:rPr>
-          <w:rFonts w:ascii="Aptos" w:hAnsi="Aptos"/>
-          <w:color w:val="000000" w:themeColor="text1"/>
-        </w:rPr>
-      </w:pPr>
+      <w:r>
+        <w:rPr>
+          <w:rFonts w:ascii="Aptos" w:hAnsi="Aptos"/>
+          <w:color w:val="000000" w:themeColor="text1"/>
+        </w:rPr>
+        <w:t>Note that this study was conducted before our lab routinely preregistered experiments</w:t>
+      </w:r>
+      <w:r>
+        <w:rPr>
+          <w:rFonts w:ascii="Aptos" w:hAnsi="Aptos"/>
+          <w:color w:val="000000" w:themeColor="text1"/>
+        </w:rPr>
+        <w:t xml:space="preserve">, and the analysis was conducted many years after data collection. Our analyses did not dictate sample size. </w:t>
+      </w:r>
     </w:p>
     <w:p>
       <w:pPr>
@@ -3320,6 +3405,16 @@
       <w14:ligatures w14:val="none"/>
     </w:rPr>
   </w:style>
+  <w:style w:type="character" w:styleId="PlaceholderText">
+    <w:name w:val="Placeholder Text"/>
+    <w:basedOn w:val="DefaultParagraphFont"/>
+    <w:uiPriority w:val="99"/>
+    <w:semiHidden/>
+    <w:rsid w:val="00E56B62"/>
+    <w:rPr>
+      <w:color w:val="666666"/>
+    </w:rPr>
+  </w:style>
 </w:styles>
 </file>
 

</xml_diff>